<commit_message>
Physics M20C - Updated Lab 9 - Belayed requirements
</commit_message>
<xml_diff>
--- a/PHYSM20C/Labs/Lab9/Lab9_Calculations.docx
+++ b/PHYSM20C/Labs/Lab9/Lab9_Calculations.docx
@@ -2,6 +2,31 @@
 <file path=word/document.xml><?xml version="1.0" encoding="utf-8"?>
 <w:document xmlns:wpc="http://schemas.microsoft.com/office/word/2010/wordprocessingCanvas" xmlns:cx="http://schemas.microsoft.com/office/drawing/2014/chartex" xmlns:cx1="http://schemas.microsoft.com/office/drawing/2015/9/8/chartex" xmlns:cx2="http://schemas.microsoft.com/office/drawing/2015/10/21/chartex" xmlns:cx3="http://schemas.microsoft.com/office/drawing/2016/5/9/chartex" xmlns:cx4="http://schemas.microsoft.com/office/drawing/2016/5/10/chartex" xmlns:cx5="http://schemas.microsoft.com/office/drawing/2016/5/11/chartex" xmlns:cx6="http://schemas.microsoft.com/office/drawing/2016/5/12/chartex" xmlns:cx7="http://schemas.microsoft.com/office/drawing/2016/5/13/chartex" xmlns:cx8="http://schemas.microsoft.com/office/drawing/2016/5/14/chartex" xmlns:mc="http://schemas.openxmlformats.org/markup-compatibility/2006" xmlns:aink="http://schemas.microsoft.com/office/drawing/2016/ink" xmlns:am3d="http://schemas.microsoft.com/office/drawing/2017/model3d" xmlns:o="urn:schemas-microsoft-com:office:office" xmlns:r="http://schemas.openxmlformats.org/officeDocument/2006/relationships" xmlns:m="http://schemas.openxmlformats.org/officeDocument/2006/math" xmlns:v="urn:schemas-microsoft-com:vml" xmlns:wp14="http://schemas.microsoft.com/office/word/2010/wordprocessingDrawing" xmlns:wp="http://schemas.openxmlformats.org/drawingml/2006/wordprocessingDrawing" xmlns:w10="urn:schemas-microsoft-com:office:word" xmlns:w="http://schemas.openxmlformats.org/wordprocessingml/2006/main" xmlns:w14="http://schemas.microsoft.com/office/word/2010/wordml" xmlns:w15="http://schemas.microsoft.com/office/word/2012/wordml" xmlns:w16cid="http://schemas.microsoft.com/office/word/2016/wordml/cid" xmlns:w16se="http://schemas.microsoft.com/office/word/2015/wordml/symex" xmlns:wpg="http://schemas.microsoft.com/office/word/2010/wordprocessingGroup" xmlns:wpi="http://schemas.microsoft.com/office/word/2010/wordprocessingInk" xmlns:wne="http://schemas.microsoft.com/office/word/2006/wordml" xmlns:wps="http://schemas.microsoft.com/office/word/2010/wordprocessingShape" mc:Ignorable="w14 w15 w16se w16cid wp14">
   <w:body>
+    <w:p>
+      <w:pPr>
+        <w:rPr>
+          <w:b/>
+          <w:sz w:val="16"/>
+          <w:szCs w:val="16"/>
+        </w:rPr>
+      </w:pPr>
+      <w:r>
+        <w:rPr>
+          <w:b/>
+          <w:sz w:val="16"/>
+          <w:szCs w:val="16"/>
+        </w:rPr>
+        <w:t xml:space="preserve">Experiment </w:t>
+      </w:r>
+      <w:r>
+        <w:rPr>
+          <w:b/>
+          <w:sz w:val="16"/>
+          <w:szCs w:val="16"/>
+        </w:rPr>
+        <w:t>A</w:t>
+      </w:r>
+    </w:p>
     <w:p>
       <w:pPr>
         <w:rPr>
@@ -600,15 +625,6 @@
           </m:sSup>
         </m:oMath>
       </m:oMathPara>
-    </w:p>
-    <w:p>
-      <w:pPr>
-        <w:rPr>
-          <w:rFonts w:eastAsiaTheme="minorEastAsia"/>
-          <w:sz w:val="16"/>
-          <w:szCs w:val="16"/>
-        </w:rPr>
-      </w:pPr>
     </w:p>
     <w:p>
       <w:pPr>
@@ -4595,7 +4611,7 @@
               <w:sz w:val="16"/>
               <w:szCs w:val="16"/>
             </w:rPr>
-            <m:t>4%</m:t>
+            <m:t>4%→0.5</m:t>
           </m:r>
           <m:r>
             <m:rPr>
@@ -4606,7 +4622,7 @@
               <w:sz w:val="16"/>
               <w:szCs w:val="16"/>
             </w:rPr>
-            <m:t>→0.5cm</m:t>
+            <m:t>cm</m:t>
           </m:r>
         </m:oMath>
       </m:oMathPara>
@@ -4887,15 +4903,31 @@
         </m:oMath>
       </m:oMathPara>
     </w:p>
-    <w:p/>
-    <w:p/>
-    <w:p/>
-    <w:p/>
-    <w:p/>
-    <w:p/>
-    <w:p/>
-    <w:p/>
-    <w:p/>
+    <w:p>
+      <w:pPr>
+        <w:rPr>
+          <w:sz w:val="16"/>
+          <w:szCs w:val="16"/>
+        </w:rPr>
+      </w:pPr>
+    </w:p>
+    <w:p>
+      <w:pPr>
+        <w:rPr>
+          <w:b/>
+          <w:sz w:val="16"/>
+          <w:szCs w:val="16"/>
+        </w:rPr>
+      </w:pPr>
+      <w:r>
+        <w:rPr>
+          <w:b/>
+          <w:sz w:val="16"/>
+          <w:szCs w:val="16"/>
+        </w:rPr>
+        <w:t>Experiment B</w:t>
+      </w:r>
+    </w:p>
     <w:p>
       <w:pPr>
         <w:rPr>
@@ -5138,15 +5170,7 @@
                               <w:sz w:val="16"/>
                               <w:szCs w:val="16"/>
                             </w:rPr>
-                            <m:t>-5</m:t>
-                          </m:r>
-                          <m:r>
-                            <w:rPr>
-                              <w:rFonts w:ascii="Cambria Math" w:hAnsi="Cambria Math"/>
-                              <w:sz w:val="16"/>
-                              <w:szCs w:val="16"/>
-                            </w:rPr>
-                            <m:t>cm</m:t>
+                            <m:t>-5cm</m:t>
                           </m:r>
                         </m:den>
                       </m:f>
@@ -5200,15 +5224,7 @@
                               <w:sz w:val="16"/>
                               <w:szCs w:val="16"/>
                             </w:rPr>
-                            <m:t>7.5</m:t>
-                          </m:r>
-                          <m:r>
-                            <w:rPr>
-                              <w:rFonts w:ascii="Cambria Math" w:hAnsi="Cambria Math"/>
-                              <w:sz w:val="16"/>
-                              <w:szCs w:val="16"/>
-                            </w:rPr>
-                            <m:t>cm</m:t>
+                            <m:t>7.5cm</m:t>
                           </m:r>
                         </m:den>
                       </m:f>
@@ -5234,23 +5250,7 @@
               <w:sz w:val="16"/>
               <w:szCs w:val="16"/>
             </w:rPr>
-            <m:t>=</m:t>
-          </m:r>
-          <m:r>
-            <w:rPr>
-              <w:rFonts w:ascii="Cambria Math" w:hAnsi="Cambria Math"/>
-              <w:sz w:val="16"/>
-              <w:szCs w:val="16"/>
-            </w:rPr>
-            <m:t>-15</m:t>
-          </m:r>
-          <m:r>
-            <w:rPr>
-              <w:rFonts w:ascii="Cambria Math" w:hAnsi="Cambria Math"/>
-              <w:sz w:val="16"/>
-              <w:szCs w:val="16"/>
-            </w:rPr>
-            <m:t>cm</m:t>
+            <m:t>=-15cm</m:t>
           </m:r>
         </m:oMath>
       </m:oMathPara>
@@ -5280,15 +5280,7 @@
               <w:sz w:val="16"/>
               <w:szCs w:val="16"/>
             </w:rPr>
-            <m:t>f</m:t>
-          </m:r>
-          <m:r>
-            <w:rPr>
-              <w:rFonts w:ascii="Cambria Math" w:hAnsi="Cambria Math"/>
-              <w:sz w:val="16"/>
-              <w:szCs w:val="16"/>
-            </w:rPr>
-            <m:t>=</m:t>
+            <m:t>f=</m:t>
           </m:r>
           <m:sSup>
             <m:sSupPr>
@@ -5487,15 +5479,6 @@
           <w:szCs w:val="16"/>
         </w:rPr>
       </w:pPr>
-    </w:p>
-    <w:p>
-      <w:pPr>
-        <w:rPr>
-          <w:rFonts w:eastAsiaTheme="minorEastAsia"/>
-          <w:sz w:val="16"/>
-          <w:szCs w:val="16"/>
-        </w:rPr>
-      </w:pPr>
       <m:oMathPara>
         <m:oMath>
           <m:r>
@@ -5966,15 +5949,7 @@
                   <w:sz w:val="16"/>
                   <w:szCs w:val="16"/>
                 </w:rPr>
-                <m:t>∂</m:t>
-              </m:r>
-              <m:r>
-                <w:rPr>
-                  <w:rFonts w:ascii="Cambria Math" w:hAnsi="Cambria Math"/>
-                  <w:sz w:val="16"/>
-                  <w:szCs w:val="16"/>
-                </w:rPr>
-                <m:t>f</m:t>
+                <m:t>∂f</m:t>
               </m:r>
             </m:num>
             <m:den>
@@ -5998,15 +5973,7 @@
                       <w:sz w:val="16"/>
                       <w:szCs w:val="16"/>
                     </w:rPr>
-                    <m:t>∂</m:t>
-                  </m:r>
-                  <m:r>
-                    <w:rPr>
-                      <w:rFonts w:ascii="Cambria Math" w:hAnsi="Cambria Math"/>
-                      <w:sz w:val="16"/>
-                      <w:szCs w:val="16"/>
-                    </w:rPr>
-                    <m:t xml:space="preserve">P </m:t>
+                    <m:t xml:space="preserve">∂P </m:t>
                   </m:r>
                 </m:e>
               </m:d>
@@ -6016,23 +5983,7 @@
                   <w:sz w:val="16"/>
                   <w:szCs w:val="16"/>
                 </w:rPr>
-                <m:t xml:space="preserve"> </m:t>
-              </m:r>
-              <m:r>
-                <w:rPr>
-                  <w:rFonts w:ascii="Cambria Math" w:hAnsi="Cambria Math"/>
-                  <w:sz w:val="16"/>
-                  <w:szCs w:val="16"/>
-                </w:rPr>
-                <m:t>∂</m:t>
-              </m:r>
-              <m:r>
-                <w:rPr>
-                  <w:rFonts w:ascii="Cambria Math" w:hAnsi="Cambria Math"/>
-                  <w:sz w:val="16"/>
-                  <w:szCs w:val="16"/>
-                </w:rPr>
-                <m:t>Q]</m:t>
+                <m:t xml:space="preserve"> ∂Q]</m:t>
               </m:r>
             </m:den>
           </m:f>
@@ -6201,15 +6152,7 @@
                   <w:sz w:val="16"/>
                   <w:szCs w:val="16"/>
                 </w:rPr>
-                <m:t>∂</m:t>
-              </m:r>
-              <m:r>
-                <w:rPr>
-                  <w:rFonts w:ascii="Cambria Math" w:hAnsi="Cambria Math"/>
-                  <w:sz w:val="16"/>
-                  <w:szCs w:val="16"/>
-                </w:rPr>
-                <m:t>f</m:t>
+                <m:t>∂f</m:t>
               </m:r>
             </m:num>
             <m:den>
@@ -6457,15 +6400,7 @@
                   <w:sz w:val="16"/>
                   <w:szCs w:val="16"/>
                 </w:rPr>
-                <m:t>∂</m:t>
-              </m:r>
-              <m:r>
-                <w:rPr>
-                  <w:rFonts w:ascii="Cambria Math" w:hAnsi="Cambria Math"/>
-                  <w:sz w:val="16"/>
-                  <w:szCs w:val="16"/>
-                </w:rPr>
-                <m:t>f</m:t>
+                <m:t>∂f</m:t>
               </m:r>
             </m:num>
             <m:den>
@@ -6727,15 +6662,7 @@
                   <w:sz w:val="16"/>
                   <w:szCs w:val="16"/>
                 </w:rPr>
-                <m:t>∂</m:t>
-              </m:r>
-              <m:r>
-                <w:rPr>
-                  <w:rFonts w:ascii="Cambria Math" w:hAnsi="Cambria Math"/>
-                  <w:sz w:val="16"/>
-                  <w:szCs w:val="16"/>
-                </w:rPr>
-                <m:t>f</m:t>
+                <m:t>∂f</m:t>
               </m:r>
             </m:num>
             <m:den>
@@ -6851,15 +6778,7 @@
                                           <w:sz w:val="16"/>
                                           <w:szCs w:val="16"/>
                                         </w:rPr>
-                                        <m:t>∂</m:t>
-                                      </m:r>
-                                      <m:r>
-                                        <w:rPr>
-                                          <w:rFonts w:ascii="Cambria Math" w:hAnsi="Cambria Math"/>
-                                          <w:sz w:val="16"/>
-                                          <w:szCs w:val="16"/>
-                                        </w:rPr>
-                                        <m:t>f</m:t>
+                                        <m:t>∂f</m:t>
                                       </m:r>
                                     </m:num>
                                     <m:den>
@@ -7073,15 +6992,7 @@
                                           <w:sz w:val="16"/>
                                           <w:szCs w:val="16"/>
                                         </w:rPr>
-                                        <m:t>∂</m:t>
-                                      </m:r>
-                                      <m:r>
-                                        <w:rPr>
-                                          <w:rFonts w:ascii="Cambria Math" w:hAnsi="Cambria Math"/>
-                                          <w:sz w:val="16"/>
-                                          <w:szCs w:val="16"/>
-                                        </w:rPr>
-                                        <m:t>f</m:t>
+                                        <m:t>∂f</m:t>
                                       </m:r>
                                     </m:num>
                                     <m:den>
@@ -7296,15 +7207,7 @@
                   <w:sz w:val="16"/>
                   <w:szCs w:val="16"/>
                 </w:rPr>
-                <m:t>∂</m:t>
-              </m:r>
-              <m:r>
-                <w:rPr>
-                  <w:rFonts w:ascii="Cambria Math" w:hAnsi="Cambria Math"/>
-                  <w:sz w:val="16"/>
-                  <w:szCs w:val="16"/>
-                </w:rPr>
-                <m:t>f</m:t>
+                <m:t>∂f</m:t>
               </m:r>
             </m:num>
             <m:den>
@@ -8385,15 +8288,7 @@
                   <w:sz w:val="16"/>
                   <w:szCs w:val="16"/>
                 </w:rPr>
-                <m:t>∂</m:t>
-              </m:r>
-              <m:r>
-                <w:rPr>
-                  <w:rFonts w:ascii="Cambria Math" w:hAnsi="Cambria Math"/>
-                  <w:sz w:val="16"/>
-                  <w:szCs w:val="16"/>
-                </w:rPr>
-                <m:t>f</m:t>
+                <m:t>∂f</m:t>
               </m:r>
             </m:num>
             <m:den>
@@ -8497,15 +8392,7 @@
                                       <w:sz w:val="16"/>
                                       <w:szCs w:val="16"/>
                                     </w:rPr>
-                                    <m:t>7.5</m:t>
-                                  </m:r>
-                                  <m:r>
-                                    <w:rPr>
-                                      <w:rFonts w:ascii="Cambria Math" w:hAnsi="Cambria Math"/>
-                                      <w:sz w:val="16"/>
-                                      <w:szCs w:val="16"/>
-                                    </w:rPr>
-                                    <m:t>c</m:t>
+                                    <m:t>7.5c</m:t>
                                   </m:r>
                                   <m:sSup>
                                     <m:sSupPr>
@@ -8571,39 +8458,7 @@
                                               <w:sz w:val="16"/>
                                               <w:szCs w:val="16"/>
                                             </w:rPr>
-                                            <m:t>-</m:t>
-                                          </m:r>
-                                          <m:r>
-                                            <w:rPr>
-                                              <w:rFonts w:ascii="Cambria Math" w:hAnsi="Cambria Math"/>
-                                              <w:sz w:val="16"/>
-                                              <w:szCs w:val="16"/>
-                                            </w:rPr>
-                                            <m:t>5</m:t>
-                                          </m:r>
-                                          <m:r>
-                                            <w:rPr>
-                                              <w:rFonts w:ascii="Cambria Math" w:hAnsi="Cambria Math"/>
-                                              <w:sz w:val="16"/>
-                                              <w:szCs w:val="16"/>
-                                            </w:rPr>
-                                            <m:t>cm+</m:t>
-                                          </m:r>
-                                          <m:r>
-                                            <w:rPr>
-                                              <w:rFonts w:ascii="Cambria Math" w:hAnsi="Cambria Math"/>
-                                              <w:sz w:val="16"/>
-                                              <w:szCs w:val="16"/>
-                                            </w:rPr>
-                                            <m:t>7.5</m:t>
-                                          </m:r>
-                                          <m:r>
-                                            <w:rPr>
-                                              <w:rFonts w:ascii="Cambria Math" w:hAnsi="Cambria Math"/>
-                                              <w:sz w:val="16"/>
-                                              <w:szCs w:val="16"/>
-                                            </w:rPr>
-                                            <m:t>cm</m:t>
+                                            <m:t>-5cm+7.5cm</m:t>
                                           </m:r>
                                         </m:e>
                                       </m:d>
@@ -8639,15 +8494,7 @@
                                       <w:sz w:val="16"/>
                                       <w:szCs w:val="16"/>
                                     </w:rPr>
-                                    <m:t>0.5</m:t>
-                                  </m:r>
-                                  <m:r>
-                                    <w:rPr>
-                                      <w:rFonts w:ascii="Cambria Math" w:eastAsiaTheme="minorEastAsia" w:hAnsi="Cambria Math"/>
-                                      <w:sz w:val="16"/>
-                                      <w:szCs w:val="16"/>
-                                    </w:rPr>
-                                    <m:t>cm</m:t>
+                                    <m:t>0.5cm</m:t>
                                   </m:r>
                                 </m:e>
                               </m:d>
@@ -8725,23 +8572,7 @@
                                                   <w:sz w:val="16"/>
                                                   <w:szCs w:val="16"/>
                                                 </w:rPr>
-                                                <m:t>-</m:t>
-                                              </m:r>
-                                              <m:r>
-                                                <w:rPr>
-                                                  <w:rFonts w:ascii="Cambria Math" w:hAnsi="Cambria Math"/>
-                                                  <w:sz w:val="16"/>
-                                                  <w:szCs w:val="16"/>
-                                                </w:rPr>
-                                                <m:t>5</m:t>
-                                              </m:r>
-                                              <m:r>
-                                                <w:rPr>
-                                                  <w:rFonts w:ascii="Cambria Math" w:hAnsi="Cambria Math"/>
-                                                  <w:sz w:val="16"/>
-                                                  <w:szCs w:val="16"/>
-                                                </w:rPr>
-                                                <m:t>cm</m:t>
+                                                <m:t>-5cm</m:t>
                                               </m:r>
                                             </m:den>
                                           </m:f>
@@ -8795,15 +8626,7 @@
                                                   <w:sz w:val="16"/>
                                                   <w:szCs w:val="16"/>
                                                 </w:rPr>
-                                                <m:t>7.5</m:t>
-                                              </m:r>
-                                              <m:r>
-                                                <w:rPr>
-                                                  <w:rFonts w:ascii="Cambria Math" w:hAnsi="Cambria Math"/>
-                                                  <w:sz w:val="16"/>
-                                                  <w:szCs w:val="16"/>
-                                                </w:rPr>
-                                                <m:t>cm</m:t>
+                                                <m:t>7.5cm</m:t>
                                               </m:r>
                                             </m:den>
                                           </m:f>
@@ -8919,15 +8742,7 @@
                                       <w:sz w:val="16"/>
                                       <w:szCs w:val="16"/>
                                     </w:rPr>
-                                    <m:t>5</m:t>
-                                  </m:r>
-                                  <m:r>
-                                    <w:rPr>
-                                      <w:rFonts w:ascii="Cambria Math" w:hAnsi="Cambria Math"/>
-                                      <w:sz w:val="16"/>
-                                      <w:szCs w:val="16"/>
-                                    </w:rPr>
-                                    <m:t>c</m:t>
+                                    <m:t>5c</m:t>
                                   </m:r>
                                   <m:sSup>
                                     <m:sSupPr>
@@ -8993,39 +8808,7 @@
                                               <w:sz w:val="16"/>
                                               <w:szCs w:val="16"/>
                                             </w:rPr>
-                                            <m:t>-</m:t>
-                                          </m:r>
-                                          <m:r>
-                                            <w:rPr>
-                                              <w:rFonts w:ascii="Cambria Math" w:hAnsi="Cambria Math"/>
-                                              <w:sz w:val="16"/>
-                                              <w:szCs w:val="16"/>
-                                            </w:rPr>
-                                            <m:t>5</m:t>
-                                          </m:r>
-                                          <m:r>
-                                            <w:rPr>
-                                              <w:rFonts w:ascii="Cambria Math" w:hAnsi="Cambria Math"/>
-                                              <w:sz w:val="16"/>
-                                              <w:szCs w:val="16"/>
-                                            </w:rPr>
-                                            <m:t>cm+</m:t>
-                                          </m:r>
-                                          <m:r>
-                                            <w:rPr>
-                                              <w:rFonts w:ascii="Cambria Math" w:hAnsi="Cambria Math"/>
-                                              <w:sz w:val="16"/>
-                                              <w:szCs w:val="16"/>
-                                            </w:rPr>
-                                            <m:t>7.5</m:t>
-                                          </m:r>
-                                          <m:r>
-                                            <w:rPr>
-                                              <w:rFonts w:ascii="Cambria Math" w:hAnsi="Cambria Math"/>
-                                              <w:sz w:val="16"/>
-                                              <w:szCs w:val="16"/>
-                                            </w:rPr>
-                                            <m:t>cm</m:t>
+                                            <m:t>-5cm+7.5cm</m:t>
                                           </m:r>
                                         </m:e>
                                       </m:d>
@@ -9061,15 +8844,7 @@
                                       <w:sz w:val="16"/>
                                       <w:szCs w:val="16"/>
                                     </w:rPr>
-                                    <m:t>0.5</m:t>
-                                  </m:r>
-                                  <m:r>
-                                    <w:rPr>
-                                      <w:rFonts w:ascii="Cambria Math" w:eastAsiaTheme="minorEastAsia" w:hAnsi="Cambria Math"/>
-                                      <w:sz w:val="16"/>
-                                      <w:szCs w:val="16"/>
-                                    </w:rPr>
-                                    <m:t>cm</m:t>
+                                    <m:t>0.5cm</m:t>
                                   </m:r>
                                 </m:e>
                               </m:d>
@@ -9147,23 +8922,7 @@
                                                   <w:sz w:val="16"/>
                                                   <w:szCs w:val="16"/>
                                                 </w:rPr>
-                                                <m:t>-</m:t>
-                                              </m:r>
-                                              <m:r>
-                                                <w:rPr>
-                                                  <w:rFonts w:ascii="Cambria Math" w:hAnsi="Cambria Math"/>
-                                                  <w:sz w:val="16"/>
-                                                  <w:szCs w:val="16"/>
-                                                </w:rPr>
-                                                <m:t>5</m:t>
-                                              </m:r>
-                                              <m:r>
-                                                <w:rPr>
-                                                  <w:rFonts w:ascii="Cambria Math" w:hAnsi="Cambria Math"/>
-                                                  <w:sz w:val="16"/>
-                                                  <w:szCs w:val="16"/>
-                                                </w:rPr>
-                                                <m:t>cm</m:t>
+                                                <m:t>-5cm</m:t>
                                               </m:r>
                                             </m:den>
                                           </m:f>
@@ -9217,15 +8976,7 @@
                                                   <w:sz w:val="16"/>
                                                   <w:szCs w:val="16"/>
                                                 </w:rPr>
-                                                <m:t>7.5</m:t>
-                                              </m:r>
-                                              <m:r>
-                                                <w:rPr>
-                                                  <w:rFonts w:ascii="Cambria Math" w:hAnsi="Cambria Math"/>
-                                                  <w:sz w:val="16"/>
-                                                  <w:szCs w:val="16"/>
-                                                </w:rPr>
-                                                <m:t>cm</m:t>
+                                                <m:t>7.5cm</m:t>
                                               </m:r>
                                             </m:den>
                                           </m:f>
@@ -9343,23 +9094,7 @@
               <w:sz w:val="16"/>
               <w:szCs w:val="16"/>
             </w:rPr>
-            <m:t>=0.</m:t>
-          </m:r>
-          <m:r>
-            <w:rPr>
-              <w:rFonts w:ascii="Cambria Math" w:eastAsiaTheme="minorEastAsia" w:hAnsi="Cambria Math"/>
-              <w:sz w:val="16"/>
-              <w:szCs w:val="16"/>
-            </w:rPr>
-            <m:t>33</m:t>
-          </m:r>
-          <m:r>
-            <w:rPr>
-              <w:rFonts w:ascii="Cambria Math" w:eastAsiaTheme="minorEastAsia" w:hAnsi="Cambria Math"/>
-              <w:sz w:val="16"/>
-              <w:szCs w:val="16"/>
-            </w:rPr>
-            <m:t>→</m:t>
+            <m:t>=0.33→</m:t>
           </m:r>
           <m:r>
             <m:rPr>
@@ -9370,40 +9105,7 @@
               <w:sz w:val="16"/>
               <w:szCs w:val="16"/>
             </w:rPr>
-            <m:t>33</m:t>
-          </m:r>
-          <m:r>
-            <m:rPr>
-              <m:sty m:val="bi"/>
-            </m:rPr>
-            <w:rPr>
-              <w:rFonts w:ascii="Cambria Math" w:eastAsiaTheme="minorEastAsia" w:hAnsi="Cambria Math"/>
-              <w:sz w:val="16"/>
-              <w:szCs w:val="16"/>
-            </w:rPr>
-            <m:t>%</m:t>
-          </m:r>
-          <m:r>
-            <m:rPr>
-              <m:sty m:val="bi"/>
-            </m:rPr>
-            <w:rPr>
-              <w:rFonts w:ascii="Cambria Math" w:eastAsiaTheme="minorEastAsia" w:hAnsi="Cambria Math"/>
-              <w:sz w:val="16"/>
-              <w:szCs w:val="16"/>
-            </w:rPr>
-            <m:t>→</m:t>
-          </m:r>
-          <m:r>
-            <m:rPr>
-              <m:sty m:val="bi"/>
-            </m:rPr>
-            <w:rPr>
-              <w:rFonts w:ascii="Cambria Math" w:eastAsiaTheme="minorEastAsia" w:hAnsi="Cambria Math"/>
-              <w:sz w:val="16"/>
-              <w:szCs w:val="16"/>
-            </w:rPr>
-            <m:t>5</m:t>
+            <m:t>33%→5</m:t>
           </m:r>
           <m:r>
             <m:rPr>
@@ -9810,31 +9512,7 @@
                       <w:sz w:val="16"/>
                       <w:szCs w:val="16"/>
                     </w:rPr>
-                    <m:t>1</m:t>
-                  </m:r>
-                  <m:r>
-                    <w:rPr>
-                      <w:rFonts w:ascii="Cambria Math" w:hAnsi="Cambria Math"/>
-                      <w:sz w:val="16"/>
-                      <w:szCs w:val="16"/>
-                    </w:rPr>
-                    <m:t>5</m:t>
-                  </m:r>
-                  <m:r>
-                    <w:rPr>
-                      <w:rFonts w:ascii="Cambria Math" w:hAnsi="Cambria Math"/>
-                      <w:sz w:val="16"/>
-                      <w:szCs w:val="16"/>
-                    </w:rPr>
-                    <m:t>-1</m:t>
-                  </m:r>
-                  <m:r>
-                    <w:rPr>
-                      <w:rFonts w:ascii="Cambria Math" w:hAnsi="Cambria Math"/>
-                      <w:sz w:val="16"/>
-                      <w:szCs w:val="16"/>
-                    </w:rPr>
-                    <m:t>5</m:t>
+                    <m:t>15-15</m:t>
                   </m:r>
                 </m:e>
               </m:d>
@@ -9846,15 +9524,7 @@
                   <w:sz w:val="16"/>
                   <w:szCs w:val="16"/>
                 </w:rPr>
-                <m:t>1</m:t>
-              </m:r>
-              <m:r>
-                <w:rPr>
-                  <w:rFonts w:ascii="Cambria Math" w:hAnsi="Cambria Math"/>
-                  <w:sz w:val="16"/>
-                  <w:szCs w:val="16"/>
-                </w:rPr>
-                <m:t>5</m:t>
+                <m:t>15</m:t>
               </m:r>
             </m:den>
           </m:f>
@@ -9880,13 +9550,39 @@
         </m:oMath>
       </m:oMathPara>
     </w:p>
-    <w:p/>
-    <w:p/>
-    <w:p/>
-    <w:p/>
-    <w:p/>
-    <w:p/>
-    <w:p/>
+    <w:p>
+      <w:pPr>
+        <w:rPr>
+          <w:sz w:val="16"/>
+          <w:szCs w:val="16"/>
+        </w:rPr>
+      </w:pPr>
+    </w:p>
+    <w:p>
+      <w:pPr>
+        <w:rPr>
+          <w:b/>
+          <w:sz w:val="16"/>
+          <w:szCs w:val="16"/>
+        </w:rPr>
+      </w:pPr>
+      <w:r>
+        <w:rPr>
+          <w:b/>
+          <w:sz w:val="16"/>
+          <w:szCs w:val="16"/>
+        </w:rPr>
+        <w:t xml:space="preserve">Experiment </w:t>
+      </w:r>
+      <w:r>
+        <w:rPr>
+          <w:b/>
+          <w:sz w:val="16"/>
+          <w:szCs w:val="16"/>
+        </w:rPr>
+        <w:t>C</w:t>
+      </w:r>
+    </w:p>
     <w:p>
       <w:pPr>
         <w:rPr>
@@ -10199,6 +9895,8 @@
         </m:oMath>
       </m:oMathPara>
     </w:p>
+    <w:bookmarkStart w:id="0" w:name="_GoBack"/>
+    <w:bookmarkEnd w:id="0"/>
     <w:p>
       <w:pPr>
         <w:rPr>
@@ -10227,15 +9925,7 @@
                   <w:sz w:val="16"/>
                   <w:szCs w:val="16"/>
                 </w:rPr>
-                <m:t>∂</m:t>
-              </m:r>
-              <m:r>
-                <w:rPr>
-                  <w:rFonts w:ascii="Cambria Math" w:hAnsi="Cambria Math"/>
-                  <w:sz w:val="16"/>
-                  <w:szCs w:val="16"/>
-                </w:rPr>
-                <m:t>M</m:t>
+                <m:t>∂M</m:t>
               </m:r>
             </m:num>
             <m:den>
@@ -10287,15 +9977,7 @@
               <w:sz w:val="16"/>
               <w:szCs w:val="16"/>
             </w:rPr>
-            <m:t>=</m:t>
-          </m:r>
-          <m:r>
-            <w:rPr>
-              <w:rFonts w:ascii="Cambria Math" w:hAnsi="Cambria Math"/>
-              <w:sz w:val="16"/>
-              <w:szCs w:val="16"/>
-            </w:rPr>
-            <m:t>-</m:t>
+            <m:t>=-</m:t>
           </m:r>
           <m:f>
             <m:fPr>
@@ -10413,15 +10095,7 @@
                   <w:sz w:val="16"/>
                   <w:szCs w:val="16"/>
                 </w:rPr>
-                <m:t>∂</m:t>
-              </m:r>
-              <m:r>
-                <w:rPr>
-                  <w:rFonts w:ascii="Cambria Math" w:hAnsi="Cambria Math"/>
-                  <w:sz w:val="16"/>
-                  <w:szCs w:val="16"/>
-                </w:rPr>
-                <m:t>M</m:t>
+                <m:t>∂M</m:t>
               </m:r>
             </m:num>
             <m:den>
@@ -10562,15 +10236,7 @@
                   <w:sz w:val="16"/>
                   <w:szCs w:val="16"/>
                 </w:rPr>
-                <m:t>∂</m:t>
-              </m:r>
-              <m:r>
-                <w:rPr>
-                  <w:rFonts w:ascii="Cambria Math" w:hAnsi="Cambria Math"/>
-                  <w:sz w:val="16"/>
-                  <w:szCs w:val="16"/>
-                </w:rPr>
-                <m:t>M</m:t>
+                <m:t>∂M</m:t>
               </m:r>
             </m:num>
             <m:den>
@@ -10686,15 +10352,7 @@
                                           <w:sz w:val="16"/>
                                           <w:szCs w:val="16"/>
                                         </w:rPr>
-                                        <m:t>∂</m:t>
-                                      </m:r>
-                                      <m:r>
-                                        <w:rPr>
-                                          <w:rFonts w:ascii="Cambria Math" w:hAnsi="Cambria Math"/>
-                                          <w:sz w:val="16"/>
-                                          <w:szCs w:val="16"/>
-                                        </w:rPr>
-                                        <m:t>M</m:t>
+                                        <m:t>∂M</m:t>
                                       </m:r>
                                     </m:num>
                                     <m:den>
@@ -10908,15 +10566,7 @@
                                           <w:sz w:val="16"/>
                                           <w:szCs w:val="16"/>
                                         </w:rPr>
-                                        <m:t>∂</m:t>
-                                      </m:r>
-                                      <m:r>
-                                        <w:rPr>
-                                          <w:rFonts w:ascii="Cambria Math" w:hAnsi="Cambria Math"/>
-                                          <w:sz w:val="16"/>
-                                          <w:szCs w:val="16"/>
-                                        </w:rPr>
-                                        <m:t>M</m:t>
+                                        <m:t>∂M</m:t>
                                       </m:r>
                                     </m:num>
                                     <m:den>
@@ -12577,8 +12227,6 @@
           </m:r>
         </m:oMath>
       </m:oMathPara>
-      <w:bookmarkStart w:id="0" w:name="_GoBack"/>
-      <w:bookmarkEnd w:id="0"/>
     </w:p>
     <w:p>
       <w:pPr>
@@ -12810,23 +12458,7 @@
                       <w:sz w:val="16"/>
                       <w:szCs w:val="16"/>
                     </w:rPr>
-                    <m:t>2</m:t>
-                  </m:r>
-                  <m:r>
-                    <w:rPr>
-                      <w:rFonts w:ascii="Cambria Math" w:hAnsi="Cambria Math"/>
-                      <w:sz w:val="16"/>
-                      <w:szCs w:val="16"/>
-                    </w:rPr>
-                    <m:t>-</m:t>
-                  </m:r>
-                  <m:r>
-                    <w:rPr>
-                      <w:rFonts w:ascii="Cambria Math" w:hAnsi="Cambria Math"/>
-                      <w:sz w:val="16"/>
-                      <w:szCs w:val="16"/>
-                    </w:rPr>
-                    <m:t>1.95</m:t>
+                    <m:t>2-1.95</m:t>
                   </m:r>
                 </m:e>
               </m:d>
@@ -12859,29 +12491,23 @@
               <w:sz w:val="16"/>
               <w:szCs w:val="16"/>
             </w:rPr>
-            <m:t>3</m:t>
-          </m:r>
-          <m:r>
-            <m:rPr>
-              <m:sty m:val="bi"/>
-            </m:rPr>
-            <w:rPr>
-              <w:rFonts w:ascii="Cambria Math" w:hAnsi="Cambria Math"/>
-              <w:sz w:val="16"/>
-              <w:szCs w:val="16"/>
-            </w:rPr>
-            <m:t>%</m:t>
+            <m:t>3%</m:t>
           </m:r>
         </m:oMath>
       </m:oMathPara>
     </w:p>
-    <w:p/>
-    <w:p/>
-    <w:p/>
+    <w:p>
+      <w:pPr>
+        <w:rPr>
+          <w:sz w:val="16"/>
+          <w:szCs w:val="16"/>
+        </w:rPr>
+      </w:pPr>
+    </w:p>
     <w:sectPr>
       <w:pgSz w:w="12240" w:h="15840"/>
       <w:pgMar w:top="720" w:right="720" w:bottom="720" w:left="720" w:header="720" w:footer="720" w:gutter="0"/>
-      <w:cols w:space="720"/>
+      <w:cols w:num="2" w:space="720"/>
       <w:docGrid w:linePitch="360"/>
     </w:sectPr>
   </w:body>

</xml_diff>